<commit_message>
T tests, feature selection
</commit_message>
<xml_diff>
--- a/Ryan/Feature selection reasoning.docx
+++ b/Ryan/Feature selection reasoning.docx
@@ -3,30 +3,14 @@
 <w:document xmlns:wpc="http://schemas.microsoft.com/office/word/2010/wordprocessingCanvas" xmlns:cx="http://schemas.microsoft.com/office/drawing/2014/chartex" xmlns:cx1="http://schemas.microsoft.com/office/drawing/2015/9/8/chartex" xmlns:cx2="http://schemas.microsoft.com/office/drawing/2015/10/21/chartex" xmlns:cx3="http://schemas.microsoft.com/office/drawing/2016/5/9/chartex" xmlns:cx4="http://schemas.microsoft.com/office/drawing/2016/5/10/chartex" xmlns:cx5="http://schemas.microsoft.com/office/drawing/2016/5/11/chartex" xmlns:cx6="http://schemas.microsoft.com/office/drawing/2016/5/12/chartex" xmlns:cx7="http://schemas.microsoft.com/office/drawing/2016/5/13/chartex" xmlns:cx8="http://schemas.microsoft.com/office/drawing/2016/5/14/chartex" xmlns:mc="http://schemas.openxmlformats.org/markup-compatibility/2006" xmlns:aink="http://schemas.microsoft.com/office/drawing/2016/ink" xmlns:am3d="http://schemas.microsoft.com/office/drawing/2017/model3d" xmlns:o="urn:schemas-microsoft-com:office:office" xmlns:r="http://schemas.openxmlformats.org/officeDocument/2006/relationships" xmlns:m="http://schemas.openxmlformats.org/officeDocument/2006/math" xmlns:v="urn:schemas-microsoft-com:vml" xmlns:wp14="http://schemas.microsoft.com/office/word/2010/wordprocessingDrawing" xmlns:wp="http://schemas.openxmlformats.org/drawingml/2006/wordprocessingDrawing" xmlns:w10="urn:schemas-microsoft-com:office:word" xmlns:w="http://schemas.openxmlformats.org/wordprocessingml/2006/main" xmlns:w14="http://schemas.microsoft.com/office/word/2010/wordml" xmlns:w15="http://schemas.microsoft.com/office/word/2012/wordml" xmlns:w16cid="http://schemas.microsoft.com/office/word/2016/wordml/cid" xmlns:w16se="http://schemas.microsoft.com/office/word/2015/wordml/symex" xmlns:wpg="http://schemas.microsoft.com/office/word/2010/wordprocessingGroup" xmlns:wpi="http://schemas.microsoft.com/office/word/2010/wordprocessingInk" xmlns:wne="http://schemas.microsoft.com/office/word/2006/wordml" xmlns:wps="http://schemas.microsoft.com/office/word/2010/wordprocessingShape" mc:Ignorable="w14 w15 w16se w16cid wp14">
   <w:body>
     <w:p>
-      <w:r>
-        <w:fldChar w:fldCharType="begin"/>
-      </w:r>
-      <w:r>
-        <w:instrText xml:space="preserve"> HYPERLINK "</w:instrText>
-      </w:r>
-      <w:r>
-        <w:instrText>https://www.analyticsvidhya.com/blog/2016/12/introduction-to-feature-selection-methods-with-an-example-or-how-to-select-the-right-variables/</w:instrText>
-      </w:r>
-      <w:r>
-        <w:instrText xml:space="preserve">" </w:instrText>
-      </w:r>
-      <w:r>
-        <w:fldChar w:fldCharType="separate"/>
-      </w:r>
-      <w:r>
-        <w:rPr>
-          <w:rStyle w:val="Hyperlink"/>
-        </w:rPr>
-        <w:t>https://www.analyticsvidhya.com/blog/2016/12/introduction-to-feature-selection-methods-with-an-example-or-how-to-select-the-right-variables/</w:t>
-      </w:r>
-      <w:r>
-        <w:fldChar w:fldCharType="end"/>
-      </w:r>
+      <w:hyperlink r:id="rId5" w:history="1">
+        <w:r>
+          <w:rPr>
+            <w:rStyle w:val="Hyperlink"/>
+          </w:rPr>
+          <w:t>https://www.analyticsvidhya.com/blog/2016/12/introduction-to-feature-selection-methods-with-an-example-or-how-to-select-the-right-variables/</w:t>
+        </w:r>
+      </w:hyperlink>
     </w:p>
     <w:p>
       <w:r>
@@ -209,41 +193,45 @@
       <w:r>
         <w:t xml:space="preserve">Table </w:t>
       </w:r>
-      <w:fldSimple w:instr=" SEQ Table \* ARABIC ">
-        <w:r>
-          <w:rPr>
-            <w:noProof/>
-          </w:rPr>
-          <w:t>1</w:t>
-        </w:r>
-      </w:fldSimple>
+      <w:r>
+        <w:fldChar w:fldCharType="begin"/>
+      </w:r>
+      <w:r>
+        <w:instrText xml:space="preserve"> SEQ Table \* ARABIC </w:instrText>
+      </w:r>
+      <w:r>
+        <w:fldChar w:fldCharType="separate"/>
+      </w:r>
+      <w:r>
+        <w:rPr>
+          <w:noProof/>
+        </w:rPr>
+        <w:t>1</w:t>
+      </w:r>
+      <w:r>
+        <w:rPr>
+          <w:noProof/>
+        </w:rPr>
+        <w:fldChar w:fldCharType="end"/>
+      </w:r>
       <w:r>
         <w:t xml:space="preserve">: Attribute Filtering using </w:t>
       </w:r>
-      <w:proofErr w:type="spellStart"/>
       <w:r>
         <w:t>sklearn</w:t>
       </w:r>
-      <w:proofErr w:type="spellEnd"/>
       <w:r>
         <w:t xml:space="preserve"> </w:t>
       </w:r>
-      <w:proofErr w:type="spellStart"/>
       <w:r>
         <w:t>feature_selection</w:t>
       </w:r>
-      <w:proofErr w:type="spellEnd"/>
       <w:r>
         <w:t>,</w:t>
       </w:r>
       <w:r>
-        <w:t xml:space="preserve"> </w:t>
-      </w:r>
-      <w:proofErr w:type="spellStart"/>
-      <w:r>
-        <w:t>SelectPercentile</w:t>
-      </w:r>
-      <w:proofErr w:type="spellEnd"/>
+        <w:t xml:space="preserve"> SelectPercentile</w:t>
+      </w:r>
     </w:p>
     <w:tbl>
       <w:tblPr>
@@ -329,13 +317,8 @@
             <w:r>
               <w:t xml:space="preserve">, over 5 trials, using </w:t>
             </w:r>
-            <w:proofErr w:type="spellStart"/>
-            <w:r>
-              <w:t>DNNClassifier</w:t>
-            </w:r>
-            <w:proofErr w:type="spellEnd"/>
-            <w:r>
-              <w:t xml:space="preserve"> </w:t>
+            <w:r>
+              <w:t xml:space="preserve">DNNClassifier </w:t>
             </w:r>
             <w:r>
               <w:t>hidden units [37, 30, 19]</w:t>
@@ -1741,6 +1724,13 @@
                 <w:bCs/>
               </w:rPr>
               <w:t>100% (</w:t>
+            </w:r>
+            <w:r>
+              <w:rPr>
+                <w:b/>
+                <w:bCs/>
+              </w:rPr>
+              <w:t xml:space="preserve">all </w:t>
             </w:r>
             <w:r>
               <w:rPr>
@@ -1881,84 +1871,62 @@
       </w:pPr>
     </w:p>
     <w:p>
-      <w:r>
-        <w:lastRenderedPageBreak/>
-        <w:t xml:space="preserve">The input layer is equal to the number of attributes (columns) in the dataset. </w:t>
-      </w:r>
-    </w:p>
-    <w:p>
-      <w:r>
-        <w:t xml:space="preserve">Using rule of thumb: </w:t>
-      </w:r>
-      <w:r>
-        <w:t>The number of hidden neurons should be 2/3 the size of the input layer, plus the size of the output layer.</w:t>
-      </w:r>
-    </w:p>
-    <w:p>
-      <w:pPr>
-        <w:rPr>
-          <w:b/>
-          <w:bCs/>
-          <w:i/>
-          <w:iCs/>
-          <w:u w:val="single"/>
-        </w:rPr>
-      </w:pPr>
-      <w:r>
-        <w:rPr>
-          <w:b/>
-          <w:bCs/>
-          <w:i/>
-          <w:iCs/>
-          <w:u w:val="single"/>
-        </w:rPr>
-        <w:t xml:space="preserve">Fill in this table with results for another classifier type, such as </w:t>
-      </w:r>
-      <w:proofErr w:type="spellStart"/>
-      <w:r>
-        <w:rPr>
-          <w:b/>
-          <w:bCs/>
-          <w:i/>
-          <w:iCs/>
-          <w:u w:val="single"/>
-        </w:rPr>
-        <w:t>BoostedTrees</w:t>
-      </w:r>
-      <w:proofErr w:type="spellEnd"/>
-    </w:p>
-    <w:p>
       <w:pPr>
         <w:pStyle w:val="Caption"/>
         <w:keepNext/>
       </w:pPr>
       <w:r>
+        <w:lastRenderedPageBreak/>
         <w:t xml:space="preserve">Table </w:t>
       </w:r>
-      <w:fldSimple w:instr=" SEQ Table \* ARABIC ">
-        <w:r>
-          <w:rPr>
-            <w:noProof/>
-          </w:rPr>
-          <w:t>1</w:t>
-        </w:r>
-      </w:fldSimple>
-      <w:r>
-        <w:t xml:space="preserve">: Attribute Filtering using </w:t>
-      </w:r>
-      <w:proofErr w:type="spellStart"/>
-      <w:r>
-        <w:t>sklearn.feature_selection</w:t>
-      </w:r>
-      <w:proofErr w:type="spellEnd"/>
+      <w:r>
+        <w:fldChar w:fldCharType="begin"/>
+      </w:r>
+      <w:r>
+        <w:instrText xml:space="preserve"> SEQ Table \* ARABIC </w:instrText>
+      </w:r>
+      <w:r>
+        <w:fldChar w:fldCharType="separate"/>
+      </w:r>
+      <w:r>
+        <w:rPr>
+          <w:noProof/>
+        </w:rPr>
+        <w:t>1</w:t>
+      </w:r>
+      <w:r>
+        <w:rPr>
+          <w:noProof/>
+        </w:rPr>
+        <w:fldChar w:fldCharType="end"/>
+      </w:r>
+      <w:r>
+        <w:t xml:space="preserve">: </w:t>
+      </w:r>
+      <w:r>
+        <w:t>T-Test</w:t>
+      </w:r>
+      <w:r>
+        <w:t xml:space="preserve"> Filtering using </w:t>
+      </w:r>
+      <w:r>
+        <w:t>scipy stats</w:t>
+      </w:r>
+      <w:r>
+        <w:t>.ttest_ind</w:t>
+      </w:r>
+      <w:r>
+        <w:t>, determining the most correlated features</w:t>
+      </w:r>
+      <w:r>
+        <w:t xml:space="preserve"> to the class label</w:t>
+      </w:r>
+      <w:r>
+        <w:t xml:space="preserve">. </w:t>
+      </w:r>
       <w:r>
         <w:t xml:space="preserve"> </w:t>
       </w:r>
-      <w:proofErr w:type="spellStart"/>
-      <w:r>
-        <w:t>SelectPercentile</w:t>
-      </w:r>
-      <w:proofErr w:type="spellEnd"/>
     </w:p>
     <w:tbl>
       <w:tblPr>
@@ -1969,17 +1937,17 @@
       </w:tblPr>
       <w:tblGrid>
         <w:gridCol w:w="2960"/>
-        <w:gridCol w:w="607"/>
-        <w:gridCol w:w="1112"/>
-        <w:gridCol w:w="1112"/>
-        <w:gridCol w:w="1247"/>
+        <w:gridCol w:w="928"/>
+        <w:gridCol w:w="992"/>
+        <w:gridCol w:w="992"/>
+        <w:gridCol w:w="1166"/>
         <w:gridCol w:w="1112"/>
         <w:gridCol w:w="1266"/>
       </w:tblGrid>
       <w:tr>
         <w:tc>
           <w:tcPr>
-            <w:tcW w:w="3037" w:type="dxa"/>
+            <w:tcW w:w="2960" w:type="dxa"/>
           </w:tcPr>
           <w:p>
             <w:pPr>
@@ -2018,7 +1986,7 @@
         </w:tc>
         <w:tc>
           <w:tcPr>
-            <w:tcW w:w="5103" w:type="dxa"/>
+            <w:tcW w:w="5190" w:type="dxa"/>
             <w:gridSpan w:val="5"/>
           </w:tcPr>
           <w:p>
@@ -2030,21 +1998,37 @@
               </w:numPr>
             </w:pPr>
             <w:r>
-              <w:t xml:space="preserve">Validation Set + Test Set Accuracy / 2, over 5 trials, using </w:t>
-            </w:r>
-            <w:proofErr w:type="spellStart"/>
-            <w:r>
-              <w:t>DNNClassifier</w:t>
-            </w:r>
-            <w:proofErr w:type="spellEnd"/>
-            <w:r>
-              <w:t xml:space="preserve"> hidden units [37, 30, 19], 1000 steps, and Adam optimizer learning rate 0.001</w:t>
-            </w:r>
-          </w:p>
-        </w:tc>
-        <w:tc>
-          <w:tcPr>
-            <w:tcW w:w="1276" w:type="dxa"/>
+              <w:t>Averaged validation &amp; test set accuracy</w:t>
+            </w:r>
+            <w:r>
+              <w:t xml:space="preserve"> over 5 trials, using </w:t>
+            </w:r>
+            <w:r>
+              <w:t>sklearn.svm</w:t>
+            </w:r>
+            <w:r>
+              <w:t xml:space="preserve"> </w:t>
+            </w:r>
+            <w:r>
+              <w:t>with a</w:t>
+            </w:r>
+            <w:r>
+              <w:t xml:space="preserve"> linear kernel. </w:t>
+            </w:r>
+          </w:p>
+          <w:p>
+            <w:pPr>
+              <w:pStyle w:val="ListBullet"/>
+              <w:numPr>
+                <w:ilvl w:val="0"/>
+                <w:numId w:val="0"/>
+              </w:numPr>
+            </w:pPr>
+          </w:p>
+        </w:tc>
+        <w:tc>
+          <w:tcPr>
+            <w:tcW w:w="1266" w:type="dxa"/>
           </w:tcPr>
           <w:p>
             <w:pPr>
@@ -2071,136 +2055,150 @@
       <w:tr>
         <w:tc>
           <w:tcPr>
-            <w:tcW w:w="3037" w:type="dxa"/>
-          </w:tcPr>
-          <w:p>
-            <w:pPr>
-              <w:pStyle w:val="ListBullet"/>
-              <w:numPr>
-                <w:ilvl w:val="0"/>
-                <w:numId w:val="0"/>
-              </w:numPr>
-              <w:rPr>
-                <w:b/>
-                <w:bCs/>
-              </w:rPr>
-            </w:pPr>
-            <w:r>
-              <w:rPr>
-                <w:b/>
-                <w:bCs/>
-              </w:rPr>
-              <w:t>10% (137 attributes)</w:t>
-            </w:r>
-          </w:p>
-        </w:tc>
-        <w:tc>
-          <w:tcPr>
-            <w:tcW w:w="426" w:type="dxa"/>
-          </w:tcPr>
-          <w:p>
-            <w:pPr>
-              <w:pStyle w:val="ListBullet"/>
-              <w:numPr>
-                <w:ilvl w:val="0"/>
-                <w:numId w:val="0"/>
-              </w:numPr>
-            </w:pPr>
-            <w:r>
-              <w:t>0.61</w:t>
-            </w:r>
-          </w:p>
-        </w:tc>
-        <w:tc>
-          <w:tcPr>
-            <w:tcW w:w="1134" w:type="dxa"/>
-          </w:tcPr>
-          <w:p>
-            <w:pPr>
-              <w:pStyle w:val="ListBullet"/>
-              <w:numPr>
-                <w:ilvl w:val="0"/>
-                <w:numId w:val="0"/>
-              </w:numPr>
-            </w:pPr>
-            <w:r>
-              <w:t>0.70</w:t>
-            </w:r>
-          </w:p>
-        </w:tc>
-        <w:tc>
-          <w:tcPr>
-            <w:tcW w:w="1134" w:type="dxa"/>
-          </w:tcPr>
-          <w:p>
-            <w:pPr>
-              <w:pStyle w:val="ListBullet"/>
-              <w:numPr>
-                <w:ilvl w:val="0"/>
-                <w:numId w:val="0"/>
-              </w:numPr>
-            </w:pPr>
-            <w:r>
-              <w:t>0.66</w:t>
-            </w:r>
-          </w:p>
-        </w:tc>
-        <w:tc>
-          <w:tcPr>
-            <w:tcW w:w="1275" w:type="dxa"/>
-          </w:tcPr>
-          <w:p>
-            <w:pPr>
-              <w:pStyle w:val="ListBullet"/>
-              <w:numPr>
-                <w:ilvl w:val="0"/>
-                <w:numId w:val="0"/>
-              </w:numPr>
-            </w:pPr>
-            <w:r>
-              <w:t>0.78</w:t>
-            </w:r>
-          </w:p>
-        </w:tc>
-        <w:tc>
-          <w:tcPr>
-            <w:tcW w:w="1134" w:type="dxa"/>
-          </w:tcPr>
-          <w:p>
-            <w:pPr>
-              <w:pStyle w:val="ListBullet"/>
-              <w:numPr>
-                <w:ilvl w:val="0"/>
-                <w:numId w:val="0"/>
-              </w:numPr>
-            </w:pPr>
-            <w:r>
-              <w:t>0.66</w:t>
-            </w:r>
-          </w:p>
-        </w:tc>
-        <w:tc>
-          <w:tcPr>
-            <w:tcW w:w="1276" w:type="dxa"/>
-          </w:tcPr>
-          <w:p>
-            <w:pPr>
-              <w:pStyle w:val="ListBullet"/>
-              <w:numPr>
-                <w:ilvl w:val="0"/>
-                <w:numId w:val="0"/>
-              </w:numPr>
-              <w:rPr>
-                <w:b/>
-                <w:bCs/>
-              </w:rPr>
-            </w:pPr>
-            <w:r>
-              <w:rPr>
-                <w:b/>
-                <w:bCs/>
-              </w:rPr>
-              <w:t>0.68</w:t>
+            <w:tcW w:w="2960" w:type="dxa"/>
+          </w:tcPr>
+          <w:p>
+            <w:pPr>
+              <w:pStyle w:val="ListBullet"/>
+              <w:numPr>
+                <w:ilvl w:val="0"/>
+                <w:numId w:val="0"/>
+              </w:numPr>
+              <w:rPr>
+                <w:b/>
+                <w:bCs/>
+              </w:rPr>
+            </w:pPr>
+            <w:r>
+              <w:rPr>
+                <w:b/>
+                <w:bCs/>
+              </w:rPr>
+              <w:t>40% (</w:t>
+            </w:r>
+            <w:r>
+              <w:rPr>
+                <w:b/>
+                <w:bCs/>
+              </w:rPr>
+              <w:t>547</w:t>
+            </w:r>
+            <w:r>
+              <w:rPr>
+                <w:b/>
+                <w:bCs/>
+              </w:rPr>
+              <w:t xml:space="preserve"> attributes)</w:t>
+            </w:r>
+          </w:p>
+        </w:tc>
+        <w:tc>
+          <w:tcPr>
+            <w:tcW w:w="928" w:type="dxa"/>
+          </w:tcPr>
+          <w:p>
+            <w:pPr>
+              <w:pStyle w:val="ListBullet"/>
+              <w:numPr>
+                <w:ilvl w:val="0"/>
+                <w:numId w:val="0"/>
+              </w:numPr>
+            </w:pPr>
+            <w:r>
+              <w:t>0.56</w:t>
+            </w:r>
+          </w:p>
+        </w:tc>
+        <w:tc>
+          <w:tcPr>
+            <w:tcW w:w="992" w:type="dxa"/>
+          </w:tcPr>
+          <w:p>
+            <w:pPr>
+              <w:pStyle w:val="ListBullet"/>
+              <w:numPr>
+                <w:ilvl w:val="0"/>
+                <w:numId w:val="0"/>
+              </w:numPr>
+            </w:pPr>
+            <w:r>
+              <w:t>0.49</w:t>
+            </w:r>
+          </w:p>
+        </w:tc>
+        <w:tc>
+          <w:tcPr>
+            <w:tcW w:w="992" w:type="dxa"/>
+          </w:tcPr>
+          <w:p>
+            <w:pPr>
+              <w:pStyle w:val="ListBullet"/>
+              <w:numPr>
+                <w:ilvl w:val="0"/>
+                <w:numId w:val="0"/>
+              </w:numPr>
+            </w:pPr>
+            <w:r>
+              <w:t>0.55</w:t>
+            </w:r>
+          </w:p>
+        </w:tc>
+        <w:tc>
+          <w:tcPr>
+            <w:tcW w:w="1166" w:type="dxa"/>
+          </w:tcPr>
+          <w:p>
+            <w:pPr>
+              <w:pStyle w:val="ListBullet"/>
+              <w:numPr>
+                <w:ilvl w:val="0"/>
+                <w:numId w:val="0"/>
+              </w:numPr>
+            </w:pPr>
+            <w:r>
+              <w:t>0.59</w:t>
+            </w:r>
+          </w:p>
+        </w:tc>
+        <w:tc>
+          <w:tcPr>
+            <w:tcW w:w="1112" w:type="dxa"/>
+          </w:tcPr>
+          <w:p>
+            <w:pPr>
+              <w:pStyle w:val="ListBullet"/>
+              <w:numPr>
+                <w:ilvl w:val="0"/>
+                <w:numId w:val="0"/>
+              </w:numPr>
+            </w:pPr>
+            <w:r>
+              <w:t>0.63</w:t>
+            </w:r>
+          </w:p>
+        </w:tc>
+        <w:tc>
+          <w:tcPr>
+            <w:tcW w:w="1266" w:type="dxa"/>
+          </w:tcPr>
+          <w:p>
+            <w:pPr>
+              <w:pStyle w:val="ListBullet"/>
+              <w:numPr>
+                <w:ilvl w:val="0"/>
+                <w:numId w:val="0"/>
+              </w:numPr>
+              <w:rPr>
+                <w:b/>
+                <w:bCs/>
+              </w:rPr>
+            </w:pPr>
+            <w:r>
+              <w:rPr>
+                <w:b/>
+                <w:bCs/>
+              </w:rPr>
+              <w:t>0.564</w:t>
             </w:r>
           </w:p>
         </w:tc>
@@ -2208,136 +2206,150 @@
       <w:tr>
         <w:tc>
           <w:tcPr>
-            <w:tcW w:w="3037" w:type="dxa"/>
-          </w:tcPr>
-          <w:p>
-            <w:pPr>
-              <w:pStyle w:val="ListBullet"/>
-              <w:numPr>
-                <w:ilvl w:val="0"/>
-                <w:numId w:val="0"/>
-              </w:numPr>
-              <w:rPr>
-                <w:b/>
-                <w:bCs/>
-              </w:rPr>
-            </w:pPr>
-            <w:r>
-              <w:rPr>
-                <w:b/>
-                <w:bCs/>
-              </w:rPr>
-              <w:t>20% (274 attributes)</w:t>
-            </w:r>
-          </w:p>
-        </w:tc>
-        <w:tc>
-          <w:tcPr>
-            <w:tcW w:w="426" w:type="dxa"/>
-          </w:tcPr>
-          <w:p>
-            <w:pPr>
-              <w:pStyle w:val="ListBullet"/>
-              <w:numPr>
-                <w:ilvl w:val="0"/>
-                <w:numId w:val="0"/>
-              </w:numPr>
-            </w:pPr>
-            <w:r>
-              <w:t>0.73</w:t>
-            </w:r>
-          </w:p>
-        </w:tc>
-        <w:tc>
-          <w:tcPr>
-            <w:tcW w:w="1134" w:type="dxa"/>
-          </w:tcPr>
-          <w:p>
-            <w:pPr>
-              <w:pStyle w:val="ListBullet"/>
-              <w:numPr>
-                <w:ilvl w:val="0"/>
-                <w:numId w:val="0"/>
-              </w:numPr>
-            </w:pPr>
-            <w:r>
-              <w:t>0.77</w:t>
-            </w:r>
-          </w:p>
-        </w:tc>
-        <w:tc>
-          <w:tcPr>
-            <w:tcW w:w="1134" w:type="dxa"/>
-          </w:tcPr>
-          <w:p>
-            <w:pPr>
-              <w:pStyle w:val="ListBullet"/>
-              <w:numPr>
-                <w:ilvl w:val="0"/>
-                <w:numId w:val="0"/>
-              </w:numPr>
-            </w:pPr>
-            <w:r>
-              <w:t>0.64</w:t>
-            </w:r>
-          </w:p>
-        </w:tc>
-        <w:tc>
-          <w:tcPr>
-            <w:tcW w:w="1275" w:type="dxa"/>
-          </w:tcPr>
-          <w:p>
-            <w:pPr>
-              <w:pStyle w:val="ListBullet"/>
-              <w:numPr>
-                <w:ilvl w:val="0"/>
-                <w:numId w:val="0"/>
-              </w:numPr>
-            </w:pPr>
-            <w:r>
-              <w:t>0.78</w:t>
-            </w:r>
-          </w:p>
-        </w:tc>
-        <w:tc>
-          <w:tcPr>
-            <w:tcW w:w="1134" w:type="dxa"/>
-          </w:tcPr>
-          <w:p>
-            <w:pPr>
-              <w:pStyle w:val="ListBullet"/>
-              <w:numPr>
-                <w:ilvl w:val="0"/>
-                <w:numId w:val="0"/>
-              </w:numPr>
-            </w:pPr>
-            <w:r>
-              <w:t>0.76</w:t>
-            </w:r>
-          </w:p>
-        </w:tc>
-        <w:tc>
-          <w:tcPr>
-            <w:tcW w:w="1276" w:type="dxa"/>
-          </w:tcPr>
-          <w:p>
-            <w:pPr>
-              <w:pStyle w:val="ListBullet"/>
-              <w:numPr>
-                <w:ilvl w:val="0"/>
-                <w:numId w:val="0"/>
-              </w:numPr>
-              <w:rPr>
-                <w:b/>
-                <w:bCs/>
-              </w:rPr>
-            </w:pPr>
-            <w:r>
-              <w:rPr>
-                <w:b/>
-                <w:bCs/>
-              </w:rPr>
-              <w:t>0.74</w:t>
+            <w:tcW w:w="2960" w:type="dxa"/>
+          </w:tcPr>
+          <w:p>
+            <w:pPr>
+              <w:pStyle w:val="ListBullet"/>
+              <w:numPr>
+                <w:ilvl w:val="0"/>
+                <w:numId w:val="0"/>
+              </w:numPr>
+              <w:rPr>
+                <w:b/>
+                <w:bCs/>
+              </w:rPr>
+            </w:pPr>
+            <w:r>
+              <w:rPr>
+                <w:b/>
+                <w:bCs/>
+              </w:rPr>
+              <w:t>50% (</w:t>
+            </w:r>
+            <w:r>
+              <w:rPr>
+                <w:b/>
+                <w:bCs/>
+              </w:rPr>
+              <w:t>683</w:t>
+            </w:r>
+            <w:r>
+              <w:rPr>
+                <w:b/>
+                <w:bCs/>
+              </w:rPr>
+              <w:t xml:space="preserve"> attributes)</w:t>
+            </w:r>
+          </w:p>
+        </w:tc>
+        <w:tc>
+          <w:tcPr>
+            <w:tcW w:w="928" w:type="dxa"/>
+          </w:tcPr>
+          <w:p>
+            <w:pPr>
+              <w:pStyle w:val="ListBullet"/>
+              <w:numPr>
+                <w:ilvl w:val="0"/>
+                <w:numId w:val="0"/>
+              </w:numPr>
+            </w:pPr>
+            <w:r>
+              <w:t>0.58</w:t>
+            </w:r>
+          </w:p>
+        </w:tc>
+        <w:tc>
+          <w:tcPr>
+            <w:tcW w:w="992" w:type="dxa"/>
+          </w:tcPr>
+          <w:p>
+            <w:pPr>
+              <w:pStyle w:val="ListBullet"/>
+              <w:numPr>
+                <w:ilvl w:val="0"/>
+                <w:numId w:val="0"/>
+              </w:numPr>
+            </w:pPr>
+            <w:r>
+              <w:t>0.81</w:t>
+            </w:r>
+          </w:p>
+        </w:tc>
+        <w:tc>
+          <w:tcPr>
+            <w:tcW w:w="992" w:type="dxa"/>
+          </w:tcPr>
+          <w:p>
+            <w:pPr>
+              <w:pStyle w:val="ListBullet"/>
+              <w:numPr>
+                <w:ilvl w:val="0"/>
+                <w:numId w:val="0"/>
+              </w:numPr>
+            </w:pPr>
+            <w:r>
+              <w:t>0.83</w:t>
+            </w:r>
+          </w:p>
+        </w:tc>
+        <w:tc>
+          <w:tcPr>
+            <w:tcW w:w="1166" w:type="dxa"/>
+          </w:tcPr>
+          <w:p>
+            <w:pPr>
+              <w:pStyle w:val="ListBullet"/>
+              <w:numPr>
+                <w:ilvl w:val="0"/>
+                <w:numId w:val="0"/>
+              </w:numPr>
+            </w:pPr>
+            <w:r>
+              <w:t>0.67</w:t>
+            </w:r>
+          </w:p>
+        </w:tc>
+        <w:tc>
+          <w:tcPr>
+            <w:tcW w:w="1112" w:type="dxa"/>
+          </w:tcPr>
+          <w:p>
+            <w:pPr>
+              <w:pStyle w:val="ListBullet"/>
+              <w:numPr>
+                <w:ilvl w:val="0"/>
+                <w:numId w:val="0"/>
+              </w:numPr>
+            </w:pPr>
+            <w:r>
+              <w:t>0.63</w:t>
+            </w:r>
+          </w:p>
+        </w:tc>
+        <w:tc>
+          <w:tcPr>
+            <w:tcW w:w="1266" w:type="dxa"/>
+          </w:tcPr>
+          <w:p>
+            <w:pPr>
+              <w:pStyle w:val="ListBullet"/>
+              <w:numPr>
+                <w:ilvl w:val="0"/>
+                <w:numId w:val="0"/>
+              </w:numPr>
+              <w:rPr>
+                <w:b/>
+                <w:bCs/>
+              </w:rPr>
+            </w:pPr>
+            <w:r>
+              <w:rPr>
+                <w:b/>
+                <w:bCs/>
+              </w:rPr>
+              <w:t>0.704</w:t>
             </w:r>
           </w:p>
         </w:tc>
@@ -2345,33 +2357,33 @@
       <w:tr>
         <w:tc>
           <w:tcPr>
-            <w:tcW w:w="3037" w:type="dxa"/>
-          </w:tcPr>
-          <w:p>
-            <w:pPr>
-              <w:pStyle w:val="ListBullet"/>
-              <w:numPr>
-                <w:ilvl w:val="0"/>
-                <w:numId w:val="0"/>
-              </w:numPr>
-              <w:rPr>
-                <w:b/>
-                <w:bCs/>
-              </w:rPr>
-            </w:pPr>
-            <w:r>
-              <w:rPr>
-                <w:b/>
-                <w:bCs/>
-              </w:rPr>
-              <w:t>30% (</w:t>
-            </w:r>
-            <w:r>
-              <w:rPr>
-                <w:b/>
-                <w:bCs/>
-              </w:rPr>
-              <w:t>410</w:t>
+            <w:tcW w:w="2960" w:type="dxa"/>
+          </w:tcPr>
+          <w:p>
+            <w:pPr>
+              <w:pStyle w:val="ListBullet"/>
+              <w:numPr>
+                <w:ilvl w:val="0"/>
+                <w:numId w:val="0"/>
+              </w:numPr>
+              <w:rPr>
+                <w:b/>
+                <w:bCs/>
+              </w:rPr>
+            </w:pPr>
+            <w:r>
+              <w:rPr>
+                <w:b/>
+                <w:bCs/>
+              </w:rPr>
+              <w:t>60% (</w:t>
+            </w:r>
+            <w:r>
+              <w:rPr>
+                <w:b/>
+                <w:bCs/>
+              </w:rPr>
+              <w:t>820</w:t>
             </w:r>
             <w:r>
               <w:rPr>
@@ -2384,111 +2396,111 @@
         </w:tc>
         <w:tc>
           <w:tcPr>
-            <w:tcW w:w="426" w:type="dxa"/>
-          </w:tcPr>
-          <w:p>
-            <w:pPr>
-              <w:pStyle w:val="ListBullet"/>
-              <w:numPr>
-                <w:ilvl w:val="0"/>
-                <w:numId w:val="0"/>
-              </w:numPr>
-            </w:pPr>
-            <w:r>
-              <w:t>0.81</w:t>
-            </w:r>
-          </w:p>
-        </w:tc>
-        <w:tc>
-          <w:tcPr>
-            <w:tcW w:w="1134" w:type="dxa"/>
-          </w:tcPr>
-          <w:p>
-            <w:pPr>
-              <w:pStyle w:val="ListBullet"/>
-              <w:numPr>
-                <w:ilvl w:val="0"/>
-                <w:numId w:val="0"/>
-              </w:numPr>
-            </w:pPr>
-            <w:r>
-              <w:t>0.84</w:t>
-            </w:r>
-          </w:p>
-        </w:tc>
-        <w:tc>
-          <w:tcPr>
-            <w:tcW w:w="1134" w:type="dxa"/>
-          </w:tcPr>
-          <w:p>
-            <w:pPr>
-              <w:pStyle w:val="ListBullet"/>
-              <w:numPr>
-                <w:ilvl w:val="0"/>
-                <w:numId w:val="0"/>
-              </w:numPr>
-            </w:pPr>
-            <w:r>
-              <w:t>0.82</w:t>
-            </w:r>
-          </w:p>
-        </w:tc>
-        <w:tc>
-          <w:tcPr>
-            <w:tcW w:w="1275" w:type="dxa"/>
-          </w:tcPr>
-          <w:p>
-            <w:pPr>
-              <w:pStyle w:val="ListBullet"/>
-              <w:numPr>
-                <w:ilvl w:val="0"/>
-                <w:numId w:val="0"/>
-              </w:numPr>
-            </w:pPr>
-            <w:r>
-              <w:t>0.82</w:t>
-            </w:r>
-          </w:p>
-        </w:tc>
-        <w:tc>
-          <w:tcPr>
-            <w:tcW w:w="1134" w:type="dxa"/>
-          </w:tcPr>
-          <w:p>
-            <w:pPr>
-              <w:pStyle w:val="ListBullet"/>
-              <w:numPr>
-                <w:ilvl w:val="0"/>
-                <w:numId w:val="0"/>
-              </w:numPr>
-            </w:pPr>
-            <w:r>
-              <w:t>0.88</w:t>
-            </w:r>
-          </w:p>
-        </w:tc>
-        <w:tc>
-          <w:tcPr>
-            <w:tcW w:w="1276" w:type="dxa"/>
-          </w:tcPr>
-          <w:p>
-            <w:pPr>
-              <w:pStyle w:val="ListBullet"/>
-              <w:numPr>
-                <w:ilvl w:val="0"/>
-                <w:numId w:val="0"/>
-              </w:numPr>
-              <w:rPr>
-                <w:b/>
-                <w:bCs/>
-              </w:rPr>
-            </w:pPr>
-            <w:r>
-              <w:rPr>
-                <w:b/>
-                <w:bCs/>
-              </w:rPr>
-              <w:t>0.83</w:t>
+            <w:tcW w:w="928" w:type="dxa"/>
+          </w:tcPr>
+          <w:p>
+            <w:pPr>
+              <w:pStyle w:val="ListBullet"/>
+              <w:numPr>
+                <w:ilvl w:val="0"/>
+                <w:numId w:val="0"/>
+              </w:numPr>
+            </w:pPr>
+            <w:r>
+              <w:t>0.72</w:t>
+            </w:r>
+          </w:p>
+        </w:tc>
+        <w:tc>
+          <w:tcPr>
+            <w:tcW w:w="992" w:type="dxa"/>
+          </w:tcPr>
+          <w:p>
+            <w:pPr>
+              <w:pStyle w:val="ListBullet"/>
+              <w:numPr>
+                <w:ilvl w:val="0"/>
+                <w:numId w:val="0"/>
+              </w:numPr>
+            </w:pPr>
+            <w:r>
+              <w:t>0.64</w:t>
+            </w:r>
+          </w:p>
+        </w:tc>
+        <w:tc>
+          <w:tcPr>
+            <w:tcW w:w="992" w:type="dxa"/>
+          </w:tcPr>
+          <w:p>
+            <w:pPr>
+              <w:pStyle w:val="ListBullet"/>
+              <w:numPr>
+                <w:ilvl w:val="0"/>
+                <w:numId w:val="0"/>
+              </w:numPr>
+            </w:pPr>
+            <w:r>
+              <w:t>0.77</w:t>
+            </w:r>
+          </w:p>
+        </w:tc>
+        <w:tc>
+          <w:tcPr>
+            <w:tcW w:w="1166" w:type="dxa"/>
+          </w:tcPr>
+          <w:p>
+            <w:pPr>
+              <w:pStyle w:val="ListBullet"/>
+              <w:numPr>
+                <w:ilvl w:val="0"/>
+                <w:numId w:val="0"/>
+              </w:numPr>
+            </w:pPr>
+            <w:r>
+              <w:t>0.71</w:t>
+            </w:r>
+          </w:p>
+        </w:tc>
+        <w:tc>
+          <w:tcPr>
+            <w:tcW w:w="1112" w:type="dxa"/>
+          </w:tcPr>
+          <w:p>
+            <w:pPr>
+              <w:pStyle w:val="ListBullet"/>
+              <w:numPr>
+                <w:ilvl w:val="0"/>
+                <w:numId w:val="0"/>
+              </w:numPr>
+            </w:pPr>
+            <w:r>
+              <w:t>0.62</w:t>
+            </w:r>
+          </w:p>
+        </w:tc>
+        <w:tc>
+          <w:tcPr>
+            <w:tcW w:w="1266" w:type="dxa"/>
+          </w:tcPr>
+          <w:p>
+            <w:pPr>
+              <w:pStyle w:val="ListBullet"/>
+              <w:numPr>
+                <w:ilvl w:val="0"/>
+                <w:numId w:val="0"/>
+              </w:numPr>
+              <w:rPr>
+                <w:b/>
+                <w:bCs/>
+              </w:rPr>
+            </w:pPr>
+            <w:r>
+              <w:rPr>
+                <w:b/>
+                <w:bCs/>
+              </w:rPr>
+              <w:t>0.692</w:t>
             </w:r>
           </w:p>
         </w:tc>
@@ -2496,150 +2508,150 @@
       <w:tr>
         <w:tc>
           <w:tcPr>
-            <w:tcW w:w="3037" w:type="dxa"/>
-          </w:tcPr>
-          <w:p>
-            <w:pPr>
-              <w:pStyle w:val="ListBullet"/>
-              <w:numPr>
-                <w:ilvl w:val="0"/>
-                <w:numId w:val="0"/>
-              </w:numPr>
-              <w:rPr>
-                <w:b/>
-                <w:bCs/>
-              </w:rPr>
-            </w:pPr>
-            <w:r>
-              <w:rPr>
-                <w:b/>
-                <w:bCs/>
-              </w:rPr>
-              <w:t>40% (</w:t>
-            </w:r>
-            <w:r>
-              <w:rPr>
-                <w:b/>
-                <w:bCs/>
-              </w:rPr>
-              <w:t>547</w:t>
-            </w:r>
-            <w:r>
-              <w:rPr>
-                <w:b/>
-                <w:bCs/>
-              </w:rPr>
-              <w:t xml:space="preserve"> attributes)</w:t>
-            </w:r>
-          </w:p>
-        </w:tc>
-        <w:tc>
-          <w:tcPr>
-            <w:tcW w:w="426" w:type="dxa"/>
-          </w:tcPr>
-          <w:p>
-            <w:pPr>
-              <w:pStyle w:val="ListBullet"/>
-              <w:numPr>
-                <w:ilvl w:val="0"/>
-                <w:numId w:val="0"/>
-              </w:numPr>
-            </w:pPr>
-            <w:r>
-              <w:t>0.89</w:t>
-            </w:r>
-          </w:p>
-        </w:tc>
-        <w:tc>
-          <w:tcPr>
-            <w:tcW w:w="1134" w:type="dxa"/>
-          </w:tcPr>
-          <w:p>
-            <w:pPr>
-              <w:pStyle w:val="ListBullet"/>
-              <w:numPr>
-                <w:ilvl w:val="0"/>
-                <w:numId w:val="0"/>
-              </w:numPr>
-            </w:pPr>
-            <w:r>
-              <w:t>0.82</w:t>
-            </w:r>
-          </w:p>
-        </w:tc>
-        <w:tc>
-          <w:tcPr>
-            <w:tcW w:w="1134" w:type="dxa"/>
-          </w:tcPr>
-          <w:p>
-            <w:pPr>
-              <w:pStyle w:val="ListBullet"/>
-              <w:numPr>
-                <w:ilvl w:val="0"/>
-                <w:numId w:val="0"/>
-              </w:numPr>
-            </w:pPr>
-            <w:r>
-              <w:t>0.84</w:t>
-            </w:r>
-          </w:p>
-        </w:tc>
-        <w:tc>
-          <w:tcPr>
-            <w:tcW w:w="1275" w:type="dxa"/>
-          </w:tcPr>
-          <w:p>
-            <w:pPr>
-              <w:pStyle w:val="ListBullet"/>
-              <w:numPr>
-                <w:ilvl w:val="0"/>
-                <w:numId w:val="0"/>
-              </w:numPr>
-            </w:pPr>
-            <w:r>
-              <w:t>0.80</w:t>
-            </w:r>
-          </w:p>
-        </w:tc>
-        <w:tc>
-          <w:tcPr>
-            <w:tcW w:w="1134" w:type="dxa"/>
-          </w:tcPr>
-          <w:p>
-            <w:pPr>
-              <w:pStyle w:val="ListBullet"/>
-              <w:numPr>
-                <w:ilvl w:val="0"/>
-                <w:numId w:val="0"/>
-              </w:numPr>
-            </w:pPr>
-            <w:r>
-              <w:t>0.84</w:t>
-            </w:r>
-          </w:p>
-        </w:tc>
-        <w:tc>
-          <w:tcPr>
-            <w:tcW w:w="1276" w:type="dxa"/>
-          </w:tcPr>
-          <w:p>
-            <w:pPr>
-              <w:pStyle w:val="ListBullet"/>
-              <w:numPr>
-                <w:ilvl w:val="0"/>
-                <w:numId w:val="0"/>
-              </w:numPr>
-              <w:rPr>
-                <w:b/>
-                <w:bCs/>
-              </w:rPr>
-            </w:pPr>
-            <w:r>
-              <w:rPr>
-                <w:b/>
-                <w:bCs/>
-              </w:rPr>
-              <w:t>0.84</w:t>
+            <w:tcW w:w="2960" w:type="dxa"/>
+          </w:tcPr>
+          <w:p>
+            <w:pPr>
+              <w:pStyle w:val="ListBullet"/>
+              <w:numPr>
+                <w:ilvl w:val="0"/>
+                <w:numId w:val="0"/>
+              </w:numPr>
+              <w:rPr>
+                <w:b/>
+                <w:bCs/>
+              </w:rPr>
+            </w:pPr>
+            <w:r>
+              <w:rPr>
+                <w:b/>
+                <w:bCs/>
+              </w:rPr>
+              <w:t>70% (</w:t>
+            </w:r>
+            <w:r>
+              <w:rPr>
+                <w:b/>
+                <w:bCs/>
+              </w:rPr>
+              <w:t>95</w:t>
+            </w:r>
+            <w:r>
+              <w:rPr>
+                <w:b/>
+                <w:bCs/>
+              </w:rPr>
+              <w:t>7 attributes)</w:t>
+            </w:r>
+          </w:p>
+        </w:tc>
+        <w:tc>
+          <w:tcPr>
+            <w:tcW w:w="928" w:type="dxa"/>
+          </w:tcPr>
+          <w:p>
+            <w:pPr>
+              <w:pStyle w:val="ListBullet"/>
+              <w:numPr>
+                <w:ilvl w:val="0"/>
+                <w:numId w:val="0"/>
+              </w:numPr>
+            </w:pPr>
+            <w:r>
+              <w:t>0.73</w:t>
+            </w:r>
+          </w:p>
+        </w:tc>
+        <w:tc>
+          <w:tcPr>
+            <w:tcW w:w="992" w:type="dxa"/>
+          </w:tcPr>
+          <w:p>
+            <w:pPr>
+              <w:pStyle w:val="ListBullet"/>
+              <w:numPr>
+                <w:ilvl w:val="0"/>
+                <w:numId w:val="0"/>
+              </w:numPr>
+            </w:pPr>
+            <w:r>
+              <w:t>0.78</w:t>
+            </w:r>
+          </w:p>
+        </w:tc>
+        <w:tc>
+          <w:tcPr>
+            <w:tcW w:w="992" w:type="dxa"/>
+          </w:tcPr>
+          <w:p>
+            <w:pPr>
+              <w:pStyle w:val="ListBullet"/>
+              <w:numPr>
+                <w:ilvl w:val="0"/>
+                <w:numId w:val="0"/>
+              </w:numPr>
+            </w:pPr>
+            <w:r>
+              <w:t>0.68</w:t>
+            </w:r>
+          </w:p>
+        </w:tc>
+        <w:tc>
+          <w:tcPr>
+            <w:tcW w:w="1166" w:type="dxa"/>
+          </w:tcPr>
+          <w:p>
+            <w:pPr>
+              <w:pStyle w:val="ListBullet"/>
+              <w:numPr>
+                <w:ilvl w:val="0"/>
+                <w:numId w:val="0"/>
+              </w:numPr>
+            </w:pPr>
+            <w:r>
+              <w:t>0.79</w:t>
+            </w:r>
+          </w:p>
+        </w:tc>
+        <w:tc>
+          <w:tcPr>
+            <w:tcW w:w="1112" w:type="dxa"/>
+          </w:tcPr>
+          <w:p>
+            <w:pPr>
+              <w:pStyle w:val="ListBullet"/>
+              <w:numPr>
+                <w:ilvl w:val="0"/>
+                <w:numId w:val="0"/>
+              </w:numPr>
+            </w:pPr>
+            <w:r>
+              <w:t>0.78</w:t>
+            </w:r>
+          </w:p>
+        </w:tc>
+        <w:tc>
+          <w:tcPr>
+            <w:tcW w:w="1266" w:type="dxa"/>
+          </w:tcPr>
+          <w:p>
+            <w:pPr>
+              <w:pStyle w:val="ListBullet"/>
+              <w:numPr>
+                <w:ilvl w:val="0"/>
+                <w:numId w:val="0"/>
+              </w:numPr>
+              <w:rPr>
+                <w:b/>
+                <w:bCs/>
+              </w:rPr>
+            </w:pPr>
+            <w:r>
+              <w:rPr>
+                <w:b/>
+                <w:bCs/>
+              </w:rPr>
+              <w:t>0.752</w:t>
             </w:r>
           </w:p>
         </w:tc>
@@ -2647,33 +2659,33 @@
       <w:tr>
         <w:tc>
           <w:tcPr>
-            <w:tcW w:w="3037" w:type="dxa"/>
-          </w:tcPr>
-          <w:p>
-            <w:pPr>
-              <w:pStyle w:val="ListBullet"/>
-              <w:numPr>
-                <w:ilvl w:val="0"/>
-                <w:numId w:val="0"/>
-              </w:numPr>
-              <w:rPr>
-                <w:b/>
-                <w:bCs/>
-              </w:rPr>
-            </w:pPr>
-            <w:r>
-              <w:rPr>
-                <w:b/>
-                <w:bCs/>
-              </w:rPr>
-              <w:t>50% (</w:t>
-            </w:r>
-            <w:r>
-              <w:rPr>
-                <w:b/>
-                <w:bCs/>
-              </w:rPr>
-              <w:t>683</w:t>
+            <w:tcW w:w="2960" w:type="dxa"/>
+          </w:tcPr>
+          <w:p>
+            <w:pPr>
+              <w:pStyle w:val="ListBullet"/>
+              <w:numPr>
+                <w:ilvl w:val="0"/>
+                <w:numId w:val="0"/>
+              </w:numPr>
+              <w:rPr>
+                <w:b/>
+                <w:bCs/>
+              </w:rPr>
+            </w:pPr>
+            <w:r>
+              <w:rPr>
+                <w:b/>
+                <w:bCs/>
+              </w:rPr>
+              <w:t>80% (</w:t>
+            </w:r>
+            <w:r>
+              <w:rPr>
+                <w:b/>
+                <w:bCs/>
+              </w:rPr>
+              <w:t>1093</w:t>
             </w:r>
             <w:r>
               <w:rPr>
@@ -2686,111 +2698,111 @@
         </w:tc>
         <w:tc>
           <w:tcPr>
-            <w:tcW w:w="426" w:type="dxa"/>
-          </w:tcPr>
-          <w:p>
-            <w:pPr>
-              <w:pStyle w:val="ListBullet"/>
-              <w:numPr>
-                <w:ilvl w:val="0"/>
-                <w:numId w:val="0"/>
-              </w:numPr>
-            </w:pPr>
-            <w:r>
-              <w:t>0.80</w:t>
-            </w:r>
-          </w:p>
-        </w:tc>
-        <w:tc>
-          <w:tcPr>
-            <w:tcW w:w="1134" w:type="dxa"/>
-          </w:tcPr>
-          <w:p>
-            <w:pPr>
-              <w:pStyle w:val="ListBullet"/>
-              <w:numPr>
-                <w:ilvl w:val="0"/>
-                <w:numId w:val="0"/>
-              </w:numPr>
-            </w:pPr>
-            <w:r>
-              <w:t>0.89</w:t>
-            </w:r>
-          </w:p>
-        </w:tc>
-        <w:tc>
-          <w:tcPr>
-            <w:tcW w:w="1134" w:type="dxa"/>
-          </w:tcPr>
-          <w:p>
-            <w:pPr>
-              <w:pStyle w:val="ListBullet"/>
-              <w:numPr>
-                <w:ilvl w:val="0"/>
-                <w:numId w:val="0"/>
-              </w:numPr>
-            </w:pPr>
-            <w:r>
-              <w:t>0.89</w:t>
-            </w:r>
-          </w:p>
-        </w:tc>
-        <w:tc>
-          <w:tcPr>
-            <w:tcW w:w="1275" w:type="dxa"/>
-          </w:tcPr>
-          <w:p>
-            <w:pPr>
-              <w:pStyle w:val="ListBullet"/>
-              <w:numPr>
-                <w:ilvl w:val="0"/>
-                <w:numId w:val="0"/>
-              </w:numPr>
-            </w:pPr>
-            <w:r>
-              <w:t>0.80</w:t>
-            </w:r>
-          </w:p>
-        </w:tc>
-        <w:tc>
-          <w:tcPr>
-            <w:tcW w:w="1134" w:type="dxa"/>
-          </w:tcPr>
-          <w:p>
-            <w:pPr>
-              <w:pStyle w:val="ListBullet"/>
-              <w:numPr>
-                <w:ilvl w:val="0"/>
-                <w:numId w:val="0"/>
-              </w:numPr>
-            </w:pPr>
-            <w:r>
-              <w:t>0.80</w:t>
-            </w:r>
-          </w:p>
-        </w:tc>
-        <w:tc>
-          <w:tcPr>
-            <w:tcW w:w="1276" w:type="dxa"/>
-          </w:tcPr>
-          <w:p>
-            <w:pPr>
-              <w:pStyle w:val="ListBullet"/>
-              <w:numPr>
-                <w:ilvl w:val="0"/>
-                <w:numId w:val="0"/>
-              </w:numPr>
-              <w:rPr>
-                <w:b/>
-                <w:bCs/>
-              </w:rPr>
-            </w:pPr>
-            <w:r>
-              <w:rPr>
-                <w:b/>
-                <w:bCs/>
-              </w:rPr>
-              <w:t>0.84</w:t>
+            <w:tcW w:w="928" w:type="dxa"/>
+          </w:tcPr>
+          <w:p>
+            <w:pPr>
+              <w:pStyle w:val="ListBullet"/>
+              <w:numPr>
+                <w:ilvl w:val="0"/>
+                <w:numId w:val="0"/>
+              </w:numPr>
+            </w:pPr>
+            <w:r>
+              <w:t>0.82</w:t>
+            </w:r>
+          </w:p>
+        </w:tc>
+        <w:tc>
+          <w:tcPr>
+            <w:tcW w:w="992" w:type="dxa"/>
+          </w:tcPr>
+          <w:p>
+            <w:pPr>
+              <w:pStyle w:val="ListBullet"/>
+              <w:numPr>
+                <w:ilvl w:val="0"/>
+                <w:numId w:val="0"/>
+              </w:numPr>
+            </w:pPr>
+            <w:r>
+              <w:t>0.85</w:t>
+            </w:r>
+          </w:p>
+        </w:tc>
+        <w:tc>
+          <w:tcPr>
+            <w:tcW w:w="992" w:type="dxa"/>
+          </w:tcPr>
+          <w:p>
+            <w:pPr>
+              <w:pStyle w:val="ListBullet"/>
+              <w:numPr>
+                <w:ilvl w:val="0"/>
+                <w:numId w:val="0"/>
+              </w:numPr>
+            </w:pPr>
+            <w:r>
+              <w:t>0.79</w:t>
+            </w:r>
+          </w:p>
+        </w:tc>
+        <w:tc>
+          <w:tcPr>
+            <w:tcW w:w="1166" w:type="dxa"/>
+          </w:tcPr>
+          <w:p>
+            <w:pPr>
+              <w:pStyle w:val="ListBullet"/>
+              <w:numPr>
+                <w:ilvl w:val="0"/>
+                <w:numId w:val="0"/>
+              </w:numPr>
+            </w:pPr>
+            <w:r>
+              <w:t>0.83</w:t>
+            </w:r>
+          </w:p>
+        </w:tc>
+        <w:tc>
+          <w:tcPr>
+            <w:tcW w:w="1112" w:type="dxa"/>
+          </w:tcPr>
+          <w:p>
+            <w:pPr>
+              <w:pStyle w:val="ListBullet"/>
+              <w:numPr>
+                <w:ilvl w:val="0"/>
+                <w:numId w:val="0"/>
+              </w:numPr>
+            </w:pPr>
+            <w:r>
+              <w:t>0.69</w:t>
+            </w:r>
+          </w:p>
+        </w:tc>
+        <w:tc>
+          <w:tcPr>
+            <w:tcW w:w="1266" w:type="dxa"/>
+          </w:tcPr>
+          <w:p>
+            <w:pPr>
+              <w:pStyle w:val="ListBullet"/>
+              <w:numPr>
+                <w:ilvl w:val="0"/>
+                <w:numId w:val="0"/>
+              </w:numPr>
+              <w:rPr>
+                <w:b/>
+                <w:bCs/>
+              </w:rPr>
+            </w:pPr>
+            <w:r>
+              <w:rPr>
+                <w:b/>
+                <w:bCs/>
+              </w:rPr>
+              <w:t>0.796</w:t>
             </w:r>
           </w:p>
         </w:tc>
@@ -2798,33 +2810,33 @@
       <w:tr>
         <w:tc>
           <w:tcPr>
-            <w:tcW w:w="3037" w:type="dxa"/>
-          </w:tcPr>
-          <w:p>
-            <w:pPr>
-              <w:pStyle w:val="ListBullet"/>
-              <w:numPr>
-                <w:ilvl w:val="0"/>
-                <w:numId w:val="0"/>
-              </w:numPr>
-              <w:rPr>
-                <w:b/>
-                <w:bCs/>
-              </w:rPr>
-            </w:pPr>
-            <w:r>
-              <w:rPr>
-                <w:b/>
-                <w:bCs/>
-              </w:rPr>
-              <w:t>60% (</w:t>
-            </w:r>
-            <w:r>
-              <w:rPr>
-                <w:b/>
-                <w:bCs/>
-              </w:rPr>
-              <w:t>820</w:t>
+            <w:tcW w:w="2960" w:type="dxa"/>
+          </w:tcPr>
+          <w:p>
+            <w:pPr>
+              <w:pStyle w:val="ListBullet"/>
+              <w:numPr>
+                <w:ilvl w:val="0"/>
+                <w:numId w:val="0"/>
+              </w:numPr>
+              <w:rPr>
+                <w:b/>
+                <w:bCs/>
+              </w:rPr>
+            </w:pPr>
+            <w:r>
+              <w:rPr>
+                <w:b/>
+                <w:bCs/>
+              </w:rPr>
+              <w:t>90% (</w:t>
+            </w:r>
+            <w:r>
+              <w:rPr>
+                <w:b/>
+                <w:bCs/>
+              </w:rPr>
+              <w:t>1230</w:t>
             </w:r>
             <w:r>
               <w:rPr>
@@ -2837,7 +2849,7 @@
         </w:tc>
         <w:tc>
           <w:tcPr>
-            <w:tcW w:w="426" w:type="dxa"/>
+            <w:tcW w:w="928" w:type="dxa"/>
           </w:tcPr>
           <w:p>
             <w:pPr>
@@ -2854,41 +2866,41 @@
         </w:tc>
         <w:tc>
           <w:tcPr>
-            <w:tcW w:w="1134" w:type="dxa"/>
-          </w:tcPr>
-          <w:p>
-            <w:pPr>
-              <w:pStyle w:val="ListBullet"/>
-              <w:numPr>
-                <w:ilvl w:val="0"/>
-                <w:numId w:val="0"/>
-              </w:numPr>
-            </w:pPr>
-            <w:r>
-              <w:t>0.92</w:t>
-            </w:r>
-          </w:p>
-        </w:tc>
-        <w:tc>
-          <w:tcPr>
-            <w:tcW w:w="1134" w:type="dxa"/>
-          </w:tcPr>
-          <w:p>
-            <w:pPr>
-              <w:pStyle w:val="ListBullet"/>
-              <w:numPr>
-                <w:ilvl w:val="0"/>
-                <w:numId w:val="0"/>
-              </w:numPr>
-            </w:pPr>
-            <w:r>
-              <w:t>0.89</w:t>
-            </w:r>
-          </w:p>
-        </w:tc>
-        <w:tc>
-          <w:tcPr>
-            <w:tcW w:w="1275" w:type="dxa"/>
+            <w:tcW w:w="992" w:type="dxa"/>
+          </w:tcPr>
+          <w:p>
+            <w:pPr>
+              <w:pStyle w:val="ListBullet"/>
+              <w:numPr>
+                <w:ilvl w:val="0"/>
+                <w:numId w:val="0"/>
+              </w:numPr>
+            </w:pPr>
+            <w:r>
+              <w:t>0.90</w:t>
+            </w:r>
+          </w:p>
+        </w:tc>
+        <w:tc>
+          <w:tcPr>
+            <w:tcW w:w="992" w:type="dxa"/>
+          </w:tcPr>
+          <w:p>
+            <w:pPr>
+              <w:pStyle w:val="ListBullet"/>
+              <w:numPr>
+                <w:ilvl w:val="0"/>
+                <w:numId w:val="0"/>
+              </w:numPr>
+            </w:pPr>
+            <w:r>
+              <w:t>0.88</w:t>
+            </w:r>
+          </w:p>
+        </w:tc>
+        <w:tc>
+          <w:tcPr>
+            <w:tcW w:w="1166" w:type="dxa"/>
           </w:tcPr>
           <w:p>
             <w:pPr>
@@ -2905,43 +2917,43 @@
         </w:tc>
         <w:tc>
           <w:tcPr>
-            <w:tcW w:w="1134" w:type="dxa"/>
-          </w:tcPr>
-          <w:p>
-            <w:pPr>
-              <w:pStyle w:val="ListBullet"/>
-              <w:numPr>
-                <w:ilvl w:val="0"/>
-                <w:numId w:val="0"/>
-              </w:numPr>
-            </w:pPr>
-            <w:r>
-              <w:t>0.88</w:t>
-            </w:r>
-          </w:p>
-        </w:tc>
-        <w:tc>
-          <w:tcPr>
-            <w:tcW w:w="1276" w:type="dxa"/>
-          </w:tcPr>
-          <w:p>
-            <w:pPr>
-              <w:pStyle w:val="ListBullet"/>
-              <w:numPr>
-                <w:ilvl w:val="0"/>
-                <w:numId w:val="0"/>
-              </w:numPr>
-              <w:rPr>
-                <w:b/>
-                <w:bCs/>
-              </w:rPr>
-            </w:pPr>
-            <w:r>
-              <w:rPr>
-                <w:b/>
-                <w:bCs/>
-              </w:rPr>
-              <w:t>0.88</w:t>
+            <w:tcW w:w="1112" w:type="dxa"/>
+          </w:tcPr>
+          <w:p>
+            <w:pPr>
+              <w:pStyle w:val="ListBullet"/>
+              <w:numPr>
+                <w:ilvl w:val="0"/>
+                <w:numId w:val="0"/>
+              </w:numPr>
+            </w:pPr>
+            <w:r>
+              <w:t>0.94</w:t>
+            </w:r>
+          </w:p>
+        </w:tc>
+        <w:tc>
+          <w:tcPr>
+            <w:tcW w:w="1266" w:type="dxa"/>
+          </w:tcPr>
+          <w:p>
+            <w:pPr>
+              <w:pStyle w:val="ListBullet"/>
+              <w:numPr>
+                <w:ilvl w:val="0"/>
+                <w:numId w:val="0"/>
+              </w:numPr>
+              <w:rPr>
+                <w:b/>
+                <w:bCs/>
+              </w:rPr>
+            </w:pPr>
+            <w:r>
+              <w:rPr>
+                <w:b/>
+                <w:bCs/>
+              </w:rPr>
+              <w:t>0.890</w:t>
             </w:r>
           </w:p>
         </w:tc>
@@ -2949,63 +2961,87 @@
       <w:tr>
         <w:tc>
           <w:tcPr>
-            <w:tcW w:w="3037" w:type="dxa"/>
-          </w:tcPr>
-          <w:p>
-            <w:pPr>
-              <w:pStyle w:val="ListBullet"/>
-              <w:numPr>
-                <w:ilvl w:val="0"/>
-                <w:numId w:val="0"/>
-              </w:numPr>
-              <w:rPr>
-                <w:b/>
-                <w:bCs/>
-              </w:rPr>
-            </w:pPr>
-            <w:r>
-              <w:rPr>
-                <w:b/>
-                <w:bCs/>
-              </w:rPr>
-              <w:t>70% (</w:t>
-            </w:r>
-            <w:r>
-              <w:rPr>
-                <w:b/>
-                <w:bCs/>
-              </w:rPr>
-              <w:t>95</w:t>
-            </w:r>
-            <w:r>
-              <w:rPr>
-                <w:b/>
-                <w:bCs/>
-              </w:rPr>
-              <w:t>7 attributes)</w:t>
-            </w:r>
-          </w:p>
-        </w:tc>
-        <w:tc>
-          <w:tcPr>
-            <w:tcW w:w="426" w:type="dxa"/>
-          </w:tcPr>
-          <w:p>
-            <w:pPr>
-              <w:pStyle w:val="ListBullet"/>
-              <w:numPr>
-                <w:ilvl w:val="0"/>
-                <w:numId w:val="0"/>
-              </w:numPr>
-            </w:pPr>
-            <w:r>
-              <w:t>0.95</w:t>
-            </w:r>
-          </w:p>
-        </w:tc>
-        <w:tc>
-          <w:tcPr>
-            <w:tcW w:w="1134" w:type="dxa"/>
+            <w:tcW w:w="2960" w:type="dxa"/>
+          </w:tcPr>
+          <w:p>
+            <w:pPr>
+              <w:pStyle w:val="ListBullet"/>
+              <w:numPr>
+                <w:ilvl w:val="0"/>
+                <w:numId w:val="0"/>
+              </w:numPr>
+              <w:rPr>
+                <w:b/>
+                <w:bCs/>
+              </w:rPr>
+            </w:pPr>
+            <w:r>
+              <w:rPr>
+                <w:b/>
+                <w:bCs/>
+              </w:rPr>
+              <w:t>100% (</w:t>
+            </w:r>
+            <w:r>
+              <w:rPr>
+                <w:b/>
+                <w:bCs/>
+              </w:rPr>
+              <w:t xml:space="preserve">all </w:t>
+            </w:r>
+            <w:r>
+              <w:rPr>
+                <w:b/>
+                <w:bCs/>
+              </w:rPr>
+              <w:t>1366</w:t>
+            </w:r>
+            <w:r>
+              <w:rPr>
+                <w:b/>
+                <w:bCs/>
+              </w:rPr>
+              <w:t xml:space="preserve"> attributes)</w:t>
+            </w:r>
+          </w:p>
+        </w:tc>
+        <w:tc>
+          <w:tcPr>
+            <w:tcW w:w="928" w:type="dxa"/>
+          </w:tcPr>
+          <w:p>
+            <w:pPr>
+              <w:pStyle w:val="ListBullet"/>
+              <w:numPr>
+                <w:ilvl w:val="0"/>
+                <w:numId w:val="0"/>
+              </w:numPr>
+            </w:pPr>
+            <w:r>
+              <w:t>0.90</w:t>
+            </w:r>
+          </w:p>
+        </w:tc>
+        <w:tc>
+          <w:tcPr>
+            <w:tcW w:w="992" w:type="dxa"/>
+          </w:tcPr>
+          <w:p>
+            <w:pPr>
+              <w:pStyle w:val="ListBullet"/>
+              <w:numPr>
+                <w:ilvl w:val="0"/>
+                <w:numId w:val="0"/>
+              </w:numPr>
+            </w:pPr>
+            <w:r>
+              <w:t>0.87</w:t>
+            </w:r>
+          </w:p>
+        </w:tc>
+        <w:tc>
+          <w:tcPr>
+            <w:tcW w:w="992" w:type="dxa"/>
           </w:tcPr>
           <w:p>
             <w:pPr>
@@ -3022,7 +3058,24 @@
         </w:tc>
         <w:tc>
           <w:tcPr>
-            <w:tcW w:w="1134" w:type="dxa"/>
+            <w:tcW w:w="1166" w:type="dxa"/>
+          </w:tcPr>
+          <w:p>
+            <w:pPr>
+              <w:pStyle w:val="ListBullet"/>
+              <w:numPr>
+                <w:ilvl w:val="0"/>
+                <w:numId w:val="0"/>
+              </w:numPr>
+            </w:pPr>
+            <w:r>
+              <w:t>0.94</w:t>
+            </w:r>
+          </w:p>
+        </w:tc>
+        <w:tc>
+          <w:tcPr>
+            <w:tcW w:w="1112" w:type="dxa"/>
           </w:tcPr>
           <w:p>
             <w:pPr>
@@ -3039,500 +3092,29 @@
         </w:tc>
         <w:tc>
           <w:tcPr>
-            <w:tcW w:w="1275" w:type="dxa"/>
-          </w:tcPr>
-          <w:p>
-            <w:pPr>
-              <w:pStyle w:val="ListBullet"/>
-              <w:numPr>
-                <w:ilvl w:val="0"/>
-                <w:numId w:val="0"/>
-              </w:numPr>
-            </w:pPr>
-            <w:r>
-              <w:t>0.95</w:t>
-            </w:r>
-          </w:p>
-        </w:tc>
-        <w:tc>
-          <w:tcPr>
-            <w:tcW w:w="1134" w:type="dxa"/>
-          </w:tcPr>
-          <w:p>
-            <w:pPr>
-              <w:pStyle w:val="ListBullet"/>
-              <w:numPr>
-                <w:ilvl w:val="0"/>
-                <w:numId w:val="0"/>
-              </w:numPr>
-            </w:pPr>
-            <w:r>
-              <w:t>0.85</w:t>
-            </w:r>
-          </w:p>
-        </w:tc>
-        <w:tc>
-          <w:tcPr>
-            <w:tcW w:w="1276" w:type="dxa"/>
-          </w:tcPr>
-          <w:p>
-            <w:pPr>
-              <w:pStyle w:val="ListBullet"/>
-              <w:numPr>
-                <w:ilvl w:val="0"/>
-                <w:numId w:val="0"/>
-              </w:numPr>
-              <w:rPr>
-                <w:b/>
-                <w:bCs/>
-              </w:rPr>
-            </w:pPr>
-            <w:r>
-              <w:rPr>
-                <w:b/>
-                <w:bCs/>
-              </w:rPr>
-              <w:t>0.90</w:t>
-            </w:r>
-          </w:p>
-        </w:tc>
-      </w:tr>
-      <w:tr>
-        <w:tc>
-          <w:tcPr>
-            <w:tcW w:w="3037" w:type="dxa"/>
-          </w:tcPr>
-          <w:p>
-            <w:pPr>
-              <w:pStyle w:val="ListBullet"/>
-              <w:numPr>
-                <w:ilvl w:val="0"/>
-                <w:numId w:val="0"/>
-              </w:numPr>
-              <w:rPr>
-                <w:b/>
-                <w:bCs/>
-              </w:rPr>
-            </w:pPr>
-            <w:r>
-              <w:rPr>
-                <w:b/>
-                <w:bCs/>
-              </w:rPr>
-              <w:t>80% (</w:t>
-            </w:r>
-            <w:r>
-              <w:rPr>
-                <w:b/>
-                <w:bCs/>
-              </w:rPr>
-              <w:t>1093</w:t>
-            </w:r>
-            <w:r>
-              <w:rPr>
-                <w:b/>
-                <w:bCs/>
-              </w:rPr>
-              <w:t xml:space="preserve"> attributes)</w:t>
-            </w:r>
-          </w:p>
-        </w:tc>
-        <w:tc>
-          <w:tcPr>
-            <w:tcW w:w="426" w:type="dxa"/>
-          </w:tcPr>
-          <w:p>
-            <w:pPr>
-              <w:pStyle w:val="ListBullet"/>
-              <w:numPr>
-                <w:ilvl w:val="0"/>
-                <w:numId w:val="0"/>
-              </w:numPr>
-            </w:pPr>
-            <w:r>
-              <w:t>0.92</w:t>
-            </w:r>
-          </w:p>
-        </w:tc>
-        <w:tc>
-          <w:tcPr>
-            <w:tcW w:w="1134" w:type="dxa"/>
-          </w:tcPr>
-          <w:p>
-            <w:pPr>
-              <w:pStyle w:val="ListBullet"/>
-              <w:numPr>
-                <w:ilvl w:val="0"/>
-                <w:numId w:val="0"/>
-              </w:numPr>
-            </w:pPr>
-            <w:r>
-              <w:t>0.92</w:t>
-            </w:r>
-          </w:p>
-        </w:tc>
-        <w:tc>
-          <w:tcPr>
-            <w:tcW w:w="1134" w:type="dxa"/>
-          </w:tcPr>
-          <w:p>
-            <w:pPr>
-              <w:pStyle w:val="ListBullet"/>
-              <w:numPr>
-                <w:ilvl w:val="0"/>
-                <w:numId w:val="0"/>
-              </w:numPr>
-            </w:pPr>
-            <w:r>
-              <w:t>0.97</w:t>
-            </w:r>
-          </w:p>
-        </w:tc>
-        <w:tc>
-          <w:tcPr>
-            <w:tcW w:w="1275" w:type="dxa"/>
-          </w:tcPr>
-          <w:p>
-            <w:pPr>
-              <w:pStyle w:val="ListBullet"/>
-              <w:numPr>
-                <w:ilvl w:val="0"/>
-                <w:numId w:val="0"/>
-              </w:numPr>
-            </w:pPr>
-            <w:r>
-              <w:t>0.86</w:t>
-            </w:r>
-          </w:p>
-        </w:tc>
-        <w:tc>
-          <w:tcPr>
-            <w:tcW w:w="1134" w:type="dxa"/>
-          </w:tcPr>
-          <w:p>
-            <w:pPr>
-              <w:pStyle w:val="ListBullet"/>
-              <w:numPr>
-                <w:ilvl w:val="0"/>
-                <w:numId w:val="0"/>
-              </w:numPr>
-            </w:pPr>
-            <w:r>
-              <w:t>0.88</w:t>
-            </w:r>
-          </w:p>
-        </w:tc>
-        <w:tc>
-          <w:tcPr>
-            <w:tcW w:w="1276" w:type="dxa"/>
-          </w:tcPr>
-          <w:p>
-            <w:pPr>
-              <w:pStyle w:val="ListBullet"/>
-              <w:numPr>
-                <w:ilvl w:val="0"/>
-                <w:numId w:val="0"/>
-              </w:numPr>
-              <w:rPr>
-                <w:b/>
-                <w:bCs/>
-              </w:rPr>
-            </w:pPr>
-            <w:r>
-              <w:rPr>
-                <w:b/>
-                <w:bCs/>
-              </w:rPr>
-              <w:t>0.91</w:t>
-            </w:r>
-          </w:p>
-        </w:tc>
-      </w:tr>
-      <w:tr>
-        <w:tc>
-          <w:tcPr>
-            <w:tcW w:w="3037" w:type="dxa"/>
-          </w:tcPr>
-          <w:p>
-            <w:pPr>
-              <w:pStyle w:val="ListBullet"/>
-              <w:numPr>
-                <w:ilvl w:val="0"/>
-                <w:numId w:val="0"/>
-              </w:numPr>
-              <w:rPr>
-                <w:b/>
-                <w:bCs/>
-              </w:rPr>
-            </w:pPr>
-            <w:r>
-              <w:rPr>
-                <w:b/>
-                <w:bCs/>
-              </w:rPr>
-              <w:t>90% (</w:t>
-            </w:r>
-            <w:r>
-              <w:rPr>
-                <w:b/>
-                <w:bCs/>
-              </w:rPr>
-              <w:t>1230</w:t>
-            </w:r>
-            <w:r>
-              <w:rPr>
-                <w:b/>
-                <w:bCs/>
-              </w:rPr>
-              <w:t xml:space="preserve"> attributes)</w:t>
-            </w:r>
-          </w:p>
-        </w:tc>
-        <w:tc>
-          <w:tcPr>
-            <w:tcW w:w="426" w:type="dxa"/>
-          </w:tcPr>
-          <w:p>
-            <w:pPr>
-              <w:pStyle w:val="ListBullet"/>
-              <w:numPr>
-                <w:ilvl w:val="0"/>
-                <w:numId w:val="0"/>
-              </w:numPr>
-            </w:pPr>
-            <w:r>
-              <w:t>0.95</w:t>
-            </w:r>
-          </w:p>
-        </w:tc>
-        <w:tc>
-          <w:tcPr>
-            <w:tcW w:w="1134" w:type="dxa"/>
-          </w:tcPr>
-          <w:p>
-            <w:pPr>
-              <w:pStyle w:val="ListBullet"/>
-              <w:numPr>
-                <w:ilvl w:val="0"/>
-                <w:numId w:val="0"/>
-              </w:numPr>
-            </w:pPr>
-            <w:r>
-              <w:t>0.87</w:t>
-            </w:r>
-          </w:p>
-        </w:tc>
-        <w:tc>
-          <w:tcPr>
-            <w:tcW w:w="1134" w:type="dxa"/>
-          </w:tcPr>
-          <w:p>
-            <w:pPr>
-              <w:pStyle w:val="ListBullet"/>
-              <w:numPr>
-                <w:ilvl w:val="0"/>
-                <w:numId w:val="0"/>
-              </w:numPr>
-            </w:pPr>
-            <w:r>
-              <w:t>0.86</w:t>
-            </w:r>
-          </w:p>
-        </w:tc>
-        <w:tc>
-          <w:tcPr>
-            <w:tcW w:w="1275" w:type="dxa"/>
-          </w:tcPr>
-          <w:p>
-            <w:pPr>
-              <w:pStyle w:val="ListBullet"/>
-              <w:numPr>
-                <w:ilvl w:val="0"/>
-                <w:numId w:val="0"/>
-              </w:numPr>
-            </w:pPr>
-            <w:r>
-              <w:t>0.87</w:t>
-            </w:r>
-          </w:p>
-        </w:tc>
-        <w:tc>
-          <w:tcPr>
-            <w:tcW w:w="1134" w:type="dxa"/>
-          </w:tcPr>
-          <w:p>
-            <w:pPr>
-              <w:pStyle w:val="ListBullet"/>
-              <w:numPr>
-                <w:ilvl w:val="0"/>
-                <w:numId w:val="0"/>
-              </w:numPr>
-            </w:pPr>
-            <w:r>
-              <w:t>0.86</w:t>
-            </w:r>
-          </w:p>
-        </w:tc>
-        <w:tc>
-          <w:tcPr>
-            <w:tcW w:w="1276" w:type="dxa"/>
-          </w:tcPr>
-          <w:p>
-            <w:pPr>
-              <w:pStyle w:val="ListBullet"/>
-              <w:numPr>
-                <w:ilvl w:val="0"/>
-                <w:numId w:val="0"/>
-              </w:numPr>
-              <w:rPr>
-                <w:b/>
-                <w:bCs/>
-              </w:rPr>
-            </w:pPr>
-          </w:p>
-        </w:tc>
-      </w:tr>
-      <w:tr>
-        <w:tc>
-          <w:tcPr>
-            <w:tcW w:w="3037" w:type="dxa"/>
-          </w:tcPr>
-          <w:p>
-            <w:pPr>
-              <w:pStyle w:val="ListBullet"/>
-              <w:numPr>
-                <w:ilvl w:val="0"/>
-                <w:numId w:val="0"/>
-              </w:numPr>
-              <w:rPr>
-                <w:b/>
-                <w:bCs/>
-              </w:rPr>
-            </w:pPr>
-            <w:r>
-              <w:rPr>
-                <w:b/>
-                <w:bCs/>
-              </w:rPr>
-              <w:t>100% (</w:t>
-            </w:r>
-            <w:r>
-              <w:rPr>
-                <w:b/>
-                <w:bCs/>
-              </w:rPr>
-              <w:t>1366</w:t>
-            </w:r>
-            <w:r>
-              <w:rPr>
-                <w:b/>
-                <w:bCs/>
-              </w:rPr>
-              <w:t xml:space="preserve"> attributes)</w:t>
-            </w:r>
-          </w:p>
-        </w:tc>
-        <w:tc>
-          <w:tcPr>
-            <w:tcW w:w="426" w:type="dxa"/>
-          </w:tcPr>
-          <w:p>
-            <w:pPr>
-              <w:pStyle w:val="ListBullet"/>
-              <w:numPr>
-                <w:ilvl w:val="0"/>
-                <w:numId w:val="0"/>
-              </w:numPr>
-            </w:pPr>
-            <w:r>
-              <w:t>0.94</w:t>
-            </w:r>
-          </w:p>
-        </w:tc>
-        <w:tc>
-          <w:tcPr>
-            <w:tcW w:w="1134" w:type="dxa"/>
-          </w:tcPr>
-          <w:p>
-            <w:pPr>
-              <w:pStyle w:val="ListBullet"/>
-              <w:numPr>
-                <w:ilvl w:val="0"/>
-                <w:numId w:val="0"/>
-              </w:numPr>
-            </w:pPr>
-            <w:r>
-              <w:t>0.86</w:t>
-            </w:r>
-          </w:p>
-        </w:tc>
-        <w:tc>
-          <w:tcPr>
-            <w:tcW w:w="1134" w:type="dxa"/>
-          </w:tcPr>
-          <w:p>
-            <w:pPr>
-              <w:pStyle w:val="ListBullet"/>
-              <w:numPr>
-                <w:ilvl w:val="0"/>
-                <w:numId w:val="0"/>
-              </w:numPr>
-            </w:pPr>
-            <w:r>
-              <w:t>0.86</w:t>
-            </w:r>
-          </w:p>
-        </w:tc>
-        <w:tc>
-          <w:tcPr>
-            <w:tcW w:w="1275" w:type="dxa"/>
-          </w:tcPr>
-          <w:p>
-            <w:pPr>
-              <w:pStyle w:val="ListBullet"/>
-              <w:numPr>
-                <w:ilvl w:val="0"/>
-                <w:numId w:val="0"/>
-              </w:numPr>
-            </w:pPr>
-            <w:r>
-              <w:t>0.94</w:t>
-            </w:r>
-          </w:p>
-        </w:tc>
-        <w:tc>
-          <w:tcPr>
-            <w:tcW w:w="1134" w:type="dxa"/>
-          </w:tcPr>
-          <w:p>
-            <w:pPr>
-              <w:pStyle w:val="ListBullet"/>
-              <w:numPr>
-                <w:ilvl w:val="0"/>
-                <w:numId w:val="0"/>
-              </w:numPr>
-            </w:pPr>
-            <w:r>
-              <w:t>0.87</w:t>
-            </w:r>
-          </w:p>
-        </w:tc>
-        <w:tc>
-          <w:tcPr>
-            <w:tcW w:w="1276" w:type="dxa"/>
-          </w:tcPr>
-          <w:p>
-            <w:pPr>
-              <w:pStyle w:val="ListBullet"/>
-              <w:numPr>
-                <w:ilvl w:val="0"/>
-                <w:numId w:val="0"/>
-              </w:numPr>
-              <w:rPr>
-                <w:b/>
-                <w:bCs/>
-              </w:rPr>
-            </w:pPr>
+            <w:tcW w:w="1266" w:type="dxa"/>
+          </w:tcPr>
+          <w:p>
+            <w:pPr>
+              <w:pStyle w:val="ListBullet"/>
+              <w:numPr>
+                <w:ilvl w:val="0"/>
+                <w:numId w:val="0"/>
+              </w:numPr>
+              <w:rPr>
+                <w:b/>
+                <w:bCs/>
+              </w:rPr>
+            </w:pPr>
+            <w:r>
+              <w:rPr>
+                <w:b/>
+                <w:bCs/>
+              </w:rPr>
+              <w:t>0.894</w:t>
+            </w:r>
+            <w:bookmarkStart w:id="0" w:name="_GoBack"/>
+            <w:bookmarkEnd w:id="0"/>
           </w:p>
         </w:tc>
       </w:tr>
@@ -3567,10 +3149,14 @@
         <w:ind w:left="360" w:hanging="360"/>
       </w:pPr>
       <w:r>
-        <w:t xml:space="preserve">x is the data in column “45”, y is the number of samples. </w:t>
-      </w:r>
-      <w:bookmarkStart w:id="0" w:name="_GoBack"/>
-      <w:bookmarkEnd w:id="0"/>
+        <w:t xml:space="preserve">x is the data in column “45”, y is the </w:t>
+      </w:r>
+      <w:r>
+        <w:t>distribution</w:t>
+      </w:r>
+      <w:r>
+        <w:t xml:space="preserve">. </w:t>
+      </w:r>
     </w:p>
     <w:p>
       <w:pPr>
@@ -3601,7 +3187,7 @@
                     <pic:cNvPicPr/>
                   </pic:nvPicPr>
                   <pic:blipFill>
-                    <a:blip r:embed="rId5"/>
+                    <a:blip r:embed="rId6"/>
                     <a:stretch>
                       <a:fillRect/>
                     </a:stretch>
@@ -3651,7 +3237,7 @@
                     <pic:cNvPicPr/>
                   </pic:nvPicPr>
                   <pic:blipFill>
-                    <a:blip r:embed="rId6"/>
+                    <a:blip r:embed="rId7"/>
                     <a:stretch>
                       <a:fillRect/>
                     </a:stretch>
@@ -3697,7 +3283,7 @@
   <w:abstractNum w:abstractNumId="0" w15:restartNumberingAfterBreak="0">
     <w:nsid w:val="FFFFFF89"/>
     <w:multiLevelType w:val="singleLevel"/>
-    <w:tmpl w:val="1596594A"/>
+    <w:tmpl w:val="083AE55E"/>
     <w:lvl w:ilvl="0">
       <w:start w:val="1"/>
       <w:numFmt w:val="bullet"/>

</xml_diff>